<commit_message>
Discard lab 2 changes. Upload lab 3 info
</commit_message>
<xml_diff>
--- a/prog/2/report.docx
+++ b/prog/2/report.docx
@@ -3870,10 +3870,26 @@
           <w:shd w:val="clear" w:fill="FFFFFF"/>
           <w:lang w:val="ru-RU" w:eastAsia="zh-CN" w:bidi="ar"/>
         </w:rPr>
-        <w:t>научился создавать объекты и разобрался с областями видимости переменных.</w:t>
+        <w:t>научился создавать объекты и разобрался с областями видимости</w:t>
       </w:r>
       <w:bookmarkStart w:id="0" w:name="_GoBack"/>
       <w:bookmarkEnd w:id="0"/>
+      <w:r>
+        <w:rPr>
+          <w:rFonts w:hint="default" w:eastAsia="Noto Sans" w:cs="Noto Sans" w:asciiTheme="minorAscii" w:hAnsiTheme="minorAscii"/>
+          <w:i w:val="0"/>
+          <w:iCs w:val="0"/>
+          <w:caps w:val="0"/>
+          <w:color w:val="212529"/>
+          <w:spacing w:val="0"/>
+          <w:kern w:val="0"/>
+          <w:sz w:val="24"/>
+          <w:szCs w:val="24"/>
+          <w:shd w:val="clear" w:fill="FFFFFF"/>
+          <w:lang w:val="ru-RU" w:eastAsia="zh-CN" w:bidi="ar"/>
+        </w:rPr>
+        <w:t>.</w:t>
+      </w:r>
     </w:p>
     <w:sectPr>
       <w:pgSz w:w="11906" w:h="16838"/>
@@ -3981,8 +3997,8 @@
     <w:lsdException w:unhideWhenUsed="0" w:uiPriority="0" w:semiHidden="0" w:name="Body Text Indent 2"/>
     <w:lsdException w:unhideWhenUsed="0" w:uiPriority="0" w:semiHidden="0" w:name="Body Text Indent 3"/>
     <w:lsdException w:unhideWhenUsed="0" w:uiPriority="0" w:semiHidden="0" w:name="Block Text"/>
-    <w:lsdException w:unhideWhenUsed="0" w:uiPriority="0" w:semiHidden="0" w:name="Hyperlink"/>
-    <w:lsdException w:unhideWhenUsed="0" w:uiPriority="0" w:semiHidden="0" w:name="FollowedHyperlink"/>
+    <w:lsdException w:qFormat="1" w:unhideWhenUsed="0" w:uiPriority="0" w:semiHidden="0" w:name="Hyperlink"/>
+    <w:lsdException w:qFormat="1" w:unhideWhenUsed="0" w:uiPriority="0" w:semiHidden="0" w:name="FollowedHyperlink"/>
     <w:lsdException w:qFormat="1" w:unhideWhenUsed="0" w:uiPriority="0" w:semiHidden="0" w:name="Strong"/>
     <w:lsdException w:qFormat="1" w:unhideWhenUsed="0" w:uiPriority="0" w:semiHidden="0" w:name="Emphasis"/>
     <w:lsdException w:unhideWhenUsed="0" w:uiPriority="0" w:semiHidden="0" w:name="Document Map"/>
@@ -3999,7 +4015,7 @@
     <w:lsdException w:unhideWhenUsed="0" w:uiPriority="0" w:semiHidden="0" w:name="HTML Sample"/>
     <w:lsdException w:unhideWhenUsed="0" w:uiPriority="0" w:semiHidden="0" w:name="HTML Typewriter"/>
     <w:lsdException w:unhideWhenUsed="0" w:uiPriority="0" w:semiHidden="0" w:name="HTML Variable"/>
-    <w:lsdException w:unhideWhenUsed="0" w:uiPriority="0" w:name="Normal Table"/>
+    <w:lsdException w:qFormat="1" w:unhideWhenUsed="0" w:uiPriority="0" w:name="Normal Table"/>
     <w:lsdException w:unhideWhenUsed="0" w:uiPriority="0" w:semiHidden="0" w:name="annotation subject"/>
     <w:lsdException w:unhideWhenUsed="0" w:uiPriority="0" w:semiHidden="0" w:name="Table Simple 1"/>
     <w:lsdException w:unhideWhenUsed="0" w:uiPriority="0" w:semiHidden="0" w:name="Table Simple 2"/>
@@ -4183,6 +4199,7 @@
   <w:style w:type="table" w:default="1" w:styleId="4">
     <w:name w:val="Normal Table"/>
     <w:semiHidden/>
+    <w:qFormat/>
     <w:uiPriority w:val="0"/>
     <w:tblPr>
       <w:tblCellMar>
@@ -4196,6 +4213,7 @@
   <w:style w:type="character" w:styleId="5">
     <w:name w:val="FollowedHyperlink"/>
     <w:basedOn w:val="3"/>
+    <w:qFormat/>
     <w:uiPriority w:val="0"/>
     <w:rPr>
       <w:color w:val="800080"/>
@@ -4205,6 +4223,7 @@
   <w:style w:type="character" w:styleId="6">
     <w:name w:val="Hyperlink"/>
     <w:basedOn w:val="3"/>
+    <w:qFormat/>
     <w:uiPriority w:val="0"/>
     <w:rPr>
       <w:color w:val="0000FF"/>

</xml_diff>